<commit_message>
Base de données conception
</commit_message>
<xml_diff>
--- a/Conception/Base de données/BDD_R.docx
+++ b/Conception/Base de données/BDD_R.docx
@@ -14,7 +14,7 @@
         <mc:AlternateContent>
           <mc:Choice Requires="wps">
             <w:drawing>
-              <wp:anchor distT="0" distB="0" distL="114300" distR="114300" simplePos="0" relativeHeight="251659264" behindDoc="0" locked="0" layoutInCell="1" allowOverlap="1" wp14:anchorId="77E13D8F" wp14:editId="5A8ACAD6">
+              <wp:anchor distT="0" distB="0" distL="114300" distR="114300" simplePos="0" relativeHeight="251659264" behindDoc="0" locked="0" layoutInCell="1" allowOverlap="1" wp14:anchorId="77E13D8F" wp14:editId="2A14CBD5">
                 <wp:simplePos x="0" y="0"/>
                 <wp:positionH relativeFrom="page">
                   <wp:posOffset>160020</wp:posOffset>
@@ -87,7 +87,7 @@
                 <v:stroke joinstyle="miter"/>
                 <v:path gradientshapeok="t" o:connecttype="rect"/>
               </v:shapetype>
-              <v:shape id="Zone de texte 1" o:spid="_x0000_s1026" type="#_x0000_t202" style="position:absolute;left:0;text-align:left;margin-left:12.6pt;margin-top:-12.65pt;width:571.2pt;height:710.4pt;z-index:251659264;visibility:visible;mso-wrap-style:square;mso-width-percent:0;mso-height-percent:0;mso-wrap-distance-left:9pt;mso-wrap-distance-top:0;mso-wrap-distance-right:9pt;mso-wrap-distance-bottom:0;mso-position-horizontal:absolute;mso-position-horizontal-relative:page;mso-position-vertical:absolute;mso-position-vertical-relative:text;mso-width-percent:0;mso-height-percent:0;mso-width-relative:margin;mso-height-relative:margin;v-text-anchor:top" o:gfxdata="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" strokeweight=".5pt">
+              <v:shape id="Zone de texte 1" o:spid="_x0000_s1026" type="#_x0000_t202" style="position:absolute;left:0;text-align:left;margin-left:12.6pt;margin-top:-12.65pt;width:571.2pt;height:710.4pt;z-index:251659264;visibility:visible;mso-wrap-style:square;mso-width-percent:0;mso-height-percent:0;mso-wrap-distance-left:9pt;mso-wrap-distance-top:0;mso-wrap-distance-right:9pt;mso-wrap-distance-bottom:0;mso-position-horizontal:absolute;mso-position-horizontal-relative:page;mso-position-vertical:absolute;mso-position-vertical-relative:text;mso-width-percent:0;mso-height-percent:0;mso-width-relative:margin;mso-height-relative:margin;v-text-anchor:top" o:gfxdata="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" strokeweight=".5pt">
                 <v:fill r:id="rId6" o:title="" recolor="t" rotate="t" type="frame"/>
                 <v:textbox>
                   <w:txbxContent>
@@ -265,6 +265,10 @@
       </w:r>
       <w:proofErr w:type="spellStart"/>
       <w:r>
+        <w:rPr>
+          <w:b/>
+          <w:u w:val="single"/>
+        </w:rPr>
         <w:t>id_patient</w:t>
       </w:r>
       <w:proofErr w:type="spellEnd"/>
@@ -349,9 +353,15 @@
       </w:r>
       <w:proofErr w:type="spellStart"/>
       <w:r>
+        <w:rPr>
+          <w:u w:val="single"/>
+        </w:rPr>
         <w:t>num_f</w:t>
       </w:r>
       <w:r>
+        <w:rPr>
+          <w:u w:val="single"/>
+        </w:rPr>
         <w:t>acture</w:t>
       </w:r>
       <w:proofErr w:type="spellEnd"/>
@@ -389,6 +399,9 @@
       </w:r>
       <w:proofErr w:type="spellStart"/>
       <w:r>
+        <w:rPr>
+          <w:u w:val="single"/>
+        </w:rPr>
         <w:t>matricule_admins</w:t>
       </w:r>
       <w:proofErr w:type="spellEnd"/>
@@ -451,9 +464,15 @@
       </w:r>
       <w:proofErr w:type="spellStart"/>
       <w:r>
+        <w:rPr>
+          <w:u w:val="single"/>
+        </w:rPr>
         <w:t>id_p</w:t>
       </w:r>
       <w:r>
+        <w:rPr>
+          <w:u w:val="single"/>
+        </w:rPr>
         <w:t>atient</w:t>
       </w:r>
       <w:proofErr w:type="spellEnd"/>
@@ -515,6 +534,9 @@
       </w:r>
       <w:proofErr w:type="spellStart"/>
       <w:r>
+        <w:rPr>
+          <w:u w:val="single"/>
+        </w:rPr>
         <w:t>num_chambre</w:t>
       </w:r>
       <w:proofErr w:type="spellEnd"/>
@@ -556,7 +578,13 @@
         <w:t>Calendrier (</w:t>
       </w:r>
       <w:r>
-        <w:t xml:space="preserve">jour, </w:t>
+        <w:rPr>
+          <w:u w:val="single"/>
+        </w:rPr>
+        <w:t>jour</w:t>
+      </w:r>
+      <w:r>
+        <w:t xml:space="preserve">, </w:t>
       </w:r>
       <w:proofErr w:type="spellStart"/>
       <w:r>
@@ -589,6 +617,9 @@
       </w:r>
       <w:proofErr w:type="spellStart"/>
       <w:r>
+        <w:rPr>
+          <w:u w:val="single"/>
+        </w:rPr>
         <w:t>id_traitement</w:t>
       </w:r>
       <w:proofErr w:type="spellEnd"/>
@@ -623,6 +654,9 @@
       </w:r>
       <w:proofErr w:type="spellStart"/>
       <w:r>
+        <w:rPr>
+          <w:u w:val="single"/>
+        </w:rPr>
         <w:t>id_traitement</w:t>
       </w:r>
       <w:proofErr w:type="spellEnd"/>
@@ -636,8 +670,6 @@
       <w:r>
         <w:t>atricule_m</w:t>
       </w:r>
-      <w:bookmarkStart w:id="0" w:name="_GoBack"/>
-      <w:bookmarkEnd w:id="0"/>
       <w:r>
         <w:t>e</w:t>
       </w:r>
@@ -665,12 +697,21 @@
       </w:r>
       <w:proofErr w:type="spellStart"/>
       <w:r>
+        <w:rPr>
+          <w:u w:val="single"/>
+        </w:rPr>
         <w:t>c</w:t>
       </w:r>
       <w:r>
+        <w:rPr>
+          <w:u w:val="single"/>
+        </w:rPr>
         <w:t>od</w:t>
       </w:r>
       <w:r>
+        <w:rPr>
+          <w:u w:val="single"/>
+        </w:rPr>
         <w:t>e_service</w:t>
       </w:r>
       <w:proofErr w:type="spellEnd"/>
@@ -702,6 +743,9 @@
       </w:r>
       <w:proofErr w:type="spellStart"/>
       <w:r>
+        <w:rPr>
+          <w:u w:val="single"/>
+        </w:rPr>
         <w:t>code_service</w:t>
       </w:r>
       <w:proofErr w:type="spellEnd"/>
@@ -724,7 +768,16 @@
         <w:t>Administrateur</w:t>
       </w:r>
       <w:r>
-        <w:t xml:space="preserve"> (matricule, nom, </w:t>
+        <w:t xml:space="preserve"> (</w:t>
+      </w:r>
+      <w:r>
+        <w:rPr>
+          <w:u w:val="single"/>
+        </w:rPr>
+        <w:t>matricule</w:t>
+      </w:r>
+      <w:r>
+        <w:t xml:space="preserve">, nom, </w:t>
       </w:r>
       <w:proofErr w:type="spellStart"/>
       <w:r>
@@ -788,9 +841,15 @@
       </w:r>
       <w:proofErr w:type="spellStart"/>
       <w:r>
+        <w:rPr>
+          <w:u w:val="single"/>
+        </w:rPr>
         <w:t>id_a</w:t>
       </w:r>
       <w:r>
+        <w:rPr>
+          <w:u w:val="single"/>
+        </w:rPr>
         <w:t>rticle</w:t>
       </w:r>
       <w:proofErr w:type="spellEnd"/>
@@ -838,6 +897,9 @@
       </w:r>
       <w:proofErr w:type="spellStart"/>
       <w:r>
+        <w:rPr>
+          <w:u w:val="single"/>
+        </w:rPr>
         <w:t>code_service</w:t>
       </w:r>
       <w:proofErr w:type="spellEnd"/>
@@ -894,6 +956,9 @@
       </w:r>
       <w:proofErr w:type="spellStart"/>
       <w:r>
+        <w:rPr>
+          <w:u w:val="single"/>
+        </w:rPr>
         <w:t>id_dossier</w:t>
       </w:r>
       <w:proofErr w:type="spellEnd"/>
@@ -934,6 +999,9 @@
       </w:r>
       <w:proofErr w:type="spellStart"/>
       <w:r>
+        <w:rPr>
+          <w:u w:val="single"/>
+        </w:rPr>
         <w:t>id_rdv</w:t>
       </w:r>
       <w:proofErr w:type="spellEnd"/>
@@ -1007,11 +1075,20 @@
       </w:r>
       <w:proofErr w:type="spellStart"/>
       <w:r>
+        <w:rPr>
+          <w:u w:val="single"/>
+        </w:rPr>
         <w:t>matricule_med</w:t>
       </w:r>
       <w:proofErr w:type="spellEnd"/>
       <w:r>
-        <w:t xml:space="preserve">, nom, </w:t>
+        <w:rPr>
+          <w:u w:val="single"/>
+        </w:rPr>
+        <w:t>,</w:t>
+      </w:r>
+      <w:r>
+        <w:t xml:space="preserve"> nom, </w:t>
       </w:r>
       <w:proofErr w:type="spellStart"/>
       <w:r>
@@ -1056,7 +1133,59 @@
     <w:p>
       <w:pPr>
         <w:pStyle w:val="Paragraphedeliste"/>
-      </w:pPr>
+        <w:numPr>
+          <w:ilvl w:val="0"/>
+          <w:numId w:val="1"/>
+        </w:numPr>
+      </w:pPr>
+      <w:r>
+        <w:t xml:space="preserve">Rapport </w:t>
+      </w:r>
+      <w:proofErr w:type="gramStart"/>
+      <w:r>
+        <w:t xml:space="preserve">( </w:t>
+      </w:r>
+      <w:proofErr w:type="spellStart"/>
+      <w:r>
+        <w:rPr>
+          <w:u w:val="single"/>
+        </w:rPr>
+        <w:t>ID</w:t>
+      </w:r>
+      <w:proofErr w:type="gramEnd"/>
+      <w:r>
+        <w:rPr>
+          <w:u w:val="single"/>
+        </w:rPr>
+        <w:t>_Rapport</w:t>
+      </w:r>
+      <w:proofErr w:type="spellEnd"/>
+      <w:r>
+        <w:t xml:space="preserve">, </w:t>
+      </w:r>
+      <w:proofErr w:type="spellStart"/>
+      <w:r>
+        <w:t>ID_Article</w:t>
+      </w:r>
+      <w:proofErr w:type="spellEnd"/>
+      <w:r>
+        <w:t xml:space="preserve">, </w:t>
+      </w:r>
+      <w:proofErr w:type="spellStart"/>
+      <w:r>
+        <w:t>num_facture</w:t>
+      </w:r>
+      <w:proofErr w:type="spellEnd"/>
+      <w:r>
+        <w:t>, contenu, date)</w:t>
+      </w:r>
+    </w:p>
+    <w:p>
+      <w:pPr>
+        <w:pStyle w:val="Paragraphedeliste"/>
+      </w:pPr>
+      <w:bookmarkStart w:id="0" w:name="_GoBack"/>
+      <w:bookmarkEnd w:id="0"/>
     </w:p>
     <w:sectPr>
       <w:pgSz w:w="11906" w:h="16838"/>

</xml_diff>